<commit_message>
put images in main folder, chg vite config, add initial image testing
</commit_message>
<xml_diff>
--- a/project_files/proposal.docx
+++ b/project_files/proposal.docx
@@ -11,6 +11,17 @@
       </w:r>
     </w:p>
     <w:p>
+      <w:pPr>
+        <w:spacing w:after="0"/>
+      </w:pPr>
+      <w:r>
+        <w:t xml:space="preserve">Due: October </w:t>
+      </w:r>
+      <w:r>
+        <w:t>6, 2024</w:t>
+      </w:r>
+    </w:p>
+    <w:p>
       <w:r>
         <w:t>Author: Linda Trost</w:t>
       </w:r>
@@ -32,161 +43,115 @@
     </w:p>
     <w:p>
       <w:r>
-        <w:t>For this project, I will be redesigning the website for Sunset Equestrian Center (SEC), a horse boarding and training business based in Kaysville, Utah</w:t>
-      </w:r>
-      <w:r>
-        <w:t xml:space="preserve">.  </w:t>
-      </w:r>
-      <w:r>
-        <w:t>SEC currently has a website</w:t>
+        <w:t xml:space="preserve">For this project, I’ll be redesigning the website for Sunset Equestrian Center (SEC), a horse boarding and training business located in Kaysville, Utah. </w:t>
       </w:r>
       <w:r>
         <w:t xml:space="preserve"> </w:t>
       </w:r>
       <w:r>
-        <w:t xml:space="preserve">(https://www.sunsetequestrian.com), but it feels </w:t>
-      </w:r>
-      <w:r>
-        <w:t xml:space="preserve">a bit </w:t>
-      </w:r>
-      <w:r>
-        <w:t xml:space="preserve">outdated, with some </w:t>
-      </w:r>
-      <w:r>
-        <w:t>broken</w:t>
-      </w:r>
-      <w:r>
-        <w:t xml:space="preserve"> links and </w:t>
-      </w:r>
-      <w:r>
-        <w:t xml:space="preserve">old </w:t>
-      </w:r>
-      <w:r>
-        <w:t>information</w:t>
-      </w:r>
-      <w:r>
-        <w:t xml:space="preserve">.  </w:t>
-      </w:r>
-      <w:r>
-        <w:t xml:space="preserve">The </w:t>
-      </w:r>
-      <w:r>
-        <w:t>web</w:t>
-      </w:r>
-      <w:r>
-        <w:t>site is a</w:t>
-      </w:r>
-      <w:r>
-        <w:t xml:space="preserve">n important </w:t>
-      </w:r>
-      <w:r>
-        <w:t xml:space="preserve">resource </w:t>
-      </w:r>
-      <w:r>
-        <w:t xml:space="preserve">for </w:t>
-      </w:r>
-      <w:r>
-        <w:t xml:space="preserve">local </w:t>
-      </w:r>
-      <w:r>
-        <w:t xml:space="preserve">horse owners looking for boarding and training opportunities, as well as </w:t>
-      </w:r>
-      <w:r>
-        <w:t xml:space="preserve">for </w:t>
-      </w:r>
-      <w:r>
-        <w:t xml:space="preserve">people </w:t>
-      </w:r>
-      <w:r>
-        <w:t>interested in riding lessons</w:t>
-      </w:r>
-      <w:r>
-        <w:t xml:space="preserve"> for themselves or their children</w:t>
-      </w:r>
-      <w:r>
-        <w:t>.</w:t>
-      </w:r>
-    </w:p>
-    <w:p>
-      <w:r>
-        <w:t xml:space="preserve">The goal is to create a clean, modern, and responsive website that </w:t>
-      </w:r>
-      <w:r>
-        <w:t xml:space="preserve">highlights </w:t>
-      </w:r>
-      <w:r>
-        <w:t xml:space="preserve">SEC’s </w:t>
-      </w:r>
-      <w:r>
-        <w:t xml:space="preserve">beautiful </w:t>
-      </w:r>
-      <w:r>
-        <w:t xml:space="preserve">facilities </w:t>
-      </w:r>
-      <w:r>
-        <w:t>and makes it easier to use</w:t>
-      </w:r>
-      <w:r>
-        <w:t xml:space="preserve">.  </w:t>
-      </w:r>
-      <w:r>
-        <w:t xml:space="preserve">The homepage will </w:t>
-      </w:r>
-      <w:r>
-        <w:t xml:space="preserve">showcase </w:t>
-      </w:r>
-      <w:r>
-        <w:t>the center’s facilities and services,</w:t>
-      </w:r>
-      <w:r>
-        <w:t xml:space="preserve"> while offering users </w:t>
-      </w:r>
-      <w:r>
-        <w:t xml:space="preserve">a </w:t>
-      </w:r>
-      <w:r>
-        <w:t>visually appealing and easy-to-navigate experience.</w:t>
-      </w:r>
-      <w:r>
-        <w:t xml:space="preserve">  </w:t>
-      </w:r>
-    </w:p>
-    <w:p>
-      <w:r>
-        <w:t xml:space="preserve">I’ll be focusing on making the site </w:t>
-      </w:r>
-      <w:r>
-        <w:t>responsive,</w:t>
-      </w:r>
-      <w:r>
-        <w:t xml:space="preserve"> so it looks good on </w:t>
-      </w:r>
-      <w:r>
-        <w:t>both mobile and desktop devices</w:t>
-      </w:r>
-      <w:r>
-        <w:t xml:space="preserve">, with </w:t>
-      </w:r>
-      <w:r>
-        <w:t xml:space="preserve">fast loading times, clear call-to-actions, and simplified navigation.  </w:t>
-      </w:r>
-      <w:r>
-        <w:t xml:space="preserve">I’ll also create some </w:t>
-      </w:r>
-      <w:r>
-        <w:t>basic wireframe</w:t>
-      </w:r>
-      <w:r>
-        <w:t>s</w:t>
-      </w:r>
-      <w:r>
-        <w:t xml:space="preserve"> for key pages to plan the </w:t>
-      </w:r>
-      <w:r>
-        <w:t xml:space="preserve">design </w:t>
-      </w:r>
-      <w:r>
-        <w:t>and layout before development begins.</w:t>
+        <w:t xml:space="preserve">While SEC currently has a website (https://www.sunsetequestrian.com), it feels a little outdated, with broken links and </w:t>
+      </w:r>
+      <w:r>
+        <w:t xml:space="preserve">out-of-date </w:t>
+      </w:r>
+      <w:r>
+        <w:t xml:space="preserve">information. </w:t>
+      </w:r>
+      <w:r>
+        <w:t xml:space="preserve"> </w:t>
+      </w:r>
+      <w:r>
+        <w:t>Since the site serves as a</w:t>
+      </w:r>
+      <w:r>
+        <w:t xml:space="preserve">n introduction to the company for </w:t>
+      </w:r>
+      <w:r>
+        <w:t xml:space="preserve">local horse owners looking for boarding and training, as well as for those interested in riding lessons, it’s </w:t>
+      </w:r>
+      <w:r>
+        <w:t>important</w:t>
+      </w:r>
+      <w:r>
+        <w:t xml:space="preserve"> that the site </w:t>
+      </w:r>
+      <w:r>
+        <w:t xml:space="preserve">looks good and </w:t>
+      </w:r>
+      <w:r>
+        <w:t xml:space="preserve">has current </w:t>
+      </w:r>
+      <w:r>
+        <w:t xml:space="preserve">and accurate </w:t>
+      </w:r>
+      <w:r>
+        <w:t>information.</w:t>
+      </w:r>
+    </w:p>
+    <w:p>
+      <w:r>
+        <w:t xml:space="preserve">I’ll begin by </w:t>
+      </w:r>
+      <w:r>
+        <w:t>review</w:t>
+      </w:r>
+      <w:r>
+        <w:t>ing</w:t>
+      </w:r>
+      <w:r>
+        <w:t xml:space="preserve"> competitor websites</w:t>
+      </w:r>
+      <w:r>
+        <w:t xml:space="preserve">, </w:t>
+      </w:r>
+      <w:r>
+        <w:t>both locally and nationally</w:t>
+      </w:r>
+      <w:r>
+        <w:t xml:space="preserve">, </w:t>
+      </w:r>
+      <w:r>
+        <w:t xml:space="preserve">to gather inspiration and identify areas for improvement. </w:t>
+      </w:r>
+      <w:r>
+        <w:t xml:space="preserve"> </w:t>
+      </w:r>
+      <w:r>
+        <w:t xml:space="preserve">I’ll also </w:t>
+      </w:r>
+      <w:r>
+        <w:t xml:space="preserve">gather </w:t>
+      </w:r>
+      <w:r>
+        <w:t>images from the existing website and find complementary stock photos.</w:t>
+      </w:r>
+      <w:r>
+        <w:t xml:space="preserve"> </w:t>
+      </w:r>
+      <w:r>
+        <w:t xml:space="preserve"> Before diving into development, I’ll create some basic wireframes to map out the design and layout for the key pages.</w:t>
+      </w:r>
+    </w:p>
+    <w:p>
+      <w:r>
+        <w:t xml:space="preserve">The primary goal is to build a clean, modern, and responsive website that showcases SEC’s beautiful facilities and services. </w:t>
+      </w:r>
+      <w:r>
+        <w:t xml:space="preserve"> </w:t>
+      </w:r>
+      <w:r>
+        <w:t>The homepage will be visually engaging, making it easy for visitors to navigate and find the information they need.</w:t>
+      </w:r>
+    </w:p>
+    <w:p>
+      <w:r>
+        <w:t xml:space="preserve">I’ll place a strong emphasis on responsiveness, ensuring the site looks great across mobile and desktop devices. </w:t>
+      </w:r>
+      <w:r>
+        <w:t xml:space="preserve"> </w:t>
+      </w:r>
+      <w:r>
+        <w:t>I’ll also focus on optimizing load times, featuring clear call-to-actions, and keeping the navigation simple and intuitive.</w:t>
       </w:r>
     </w:p>
     <w:p>
@@ -205,123 +170,30 @@
     </w:p>
     <w:p>
       <w:r>
-        <w:t xml:space="preserve">This project will </w:t>
-      </w:r>
-      <w:r>
-        <w:t xml:space="preserve">act </w:t>
-      </w:r>
-      <w:r>
-        <w:t>as a portfolio piece</w:t>
-      </w:r>
-      <w:r>
-        <w:t xml:space="preserve">, showing how I can help </w:t>
-      </w:r>
-      <w:r>
-        <w:t xml:space="preserve">small businesses </w:t>
-      </w:r>
-      <w:r>
-        <w:t xml:space="preserve">improve their web presence </w:t>
-      </w:r>
-      <w:r>
-        <w:t xml:space="preserve">with a </w:t>
-      </w:r>
-      <w:r>
-        <w:t xml:space="preserve">clean, professional </w:t>
-      </w:r>
-      <w:r>
-        <w:t>design</w:t>
-      </w:r>
-      <w:r>
-        <w:t xml:space="preserve">.  </w:t>
-      </w:r>
-      <w:r>
-        <w:t xml:space="preserve">My </w:t>
-      </w:r>
-      <w:r>
-        <w:t xml:space="preserve">goal is to make it easy for users to quickly find the information they need </w:t>
-      </w:r>
-      <w:r>
-        <w:t xml:space="preserve">and to </w:t>
-      </w:r>
-      <w:r>
-        <w:t xml:space="preserve">easily contact </w:t>
-      </w:r>
-      <w:r>
-        <w:t>the company.</w:t>
-      </w:r>
-    </w:p>
-    <w:p>
-      <w:r>
-        <w:t xml:space="preserve">As a client of SEC, I have </w:t>
-      </w:r>
-      <w:r>
-        <w:t xml:space="preserve">personal </w:t>
-      </w:r>
-      <w:r>
-        <w:t xml:space="preserve">interest in </w:t>
-      </w:r>
-      <w:r>
-        <w:t xml:space="preserve">making sure </w:t>
-      </w:r>
-      <w:r>
-        <w:t xml:space="preserve">the </w:t>
-      </w:r>
-      <w:r>
-        <w:t xml:space="preserve">redesign </w:t>
-      </w:r>
-      <w:r>
-        <w:t xml:space="preserve">stays true to their vision </w:t>
-      </w:r>
-      <w:r>
-        <w:t xml:space="preserve">while </w:t>
-      </w:r>
-      <w:r>
-        <w:t xml:space="preserve">updating the look and feel of the site.  </w:t>
-      </w:r>
-      <w:r>
-        <w:t xml:space="preserve">My goal is to build a site that reflects </w:t>
-      </w:r>
-      <w:r>
-        <w:t>their values</w:t>
-      </w:r>
-      <w:r>
-        <w:t xml:space="preserve">, </w:t>
-      </w:r>
-      <w:r>
-        <w:t>attract</w:t>
-      </w:r>
-      <w:r>
-        <w:t>s</w:t>
-      </w:r>
-      <w:r>
-        <w:t xml:space="preserve"> new clients</w:t>
-      </w:r>
-      <w:r>
-        <w:t>,</w:t>
+        <w:t>This project will be a</w:t>
+      </w:r>
+      <w:r>
+        <w:t xml:space="preserve">n important piece for my </w:t>
+      </w:r>
+      <w:r>
+        <w:t xml:space="preserve">portfolio, showcasing my ability to help small businesses improve their online presence with clean, professional design. </w:t>
       </w:r>
       <w:r>
         <w:t xml:space="preserve"> </w:t>
       </w:r>
       <w:r>
-        <w:t xml:space="preserve">and </w:t>
-      </w:r>
-      <w:r>
-        <w:t>help</w:t>
-      </w:r>
-      <w:r>
-        <w:t>s</w:t>
-      </w:r>
-      <w:r>
-        <w:t xml:space="preserve"> them continue providing great </w:t>
-      </w:r>
-      <w:r>
-        <w:t xml:space="preserve">service to </w:t>
-      </w:r>
-      <w:r>
-        <w:t xml:space="preserve">their current </w:t>
-      </w:r>
-      <w:r>
-        <w:t>customers.</w:t>
+        <w:t>I want the website to make a strong first impression while being easy for visitors to navigate, find information quickly, and contact SEC with minimal effort.</w:t>
+      </w:r>
+    </w:p>
+    <w:p>
+      <w:r>
+        <w:t xml:space="preserve">As a client of SEC and with friends who board their horses there, I’m personally invested in making sure the redesign stays true to their vision. </w:t>
+      </w:r>
+      <w:r>
+        <w:t xml:space="preserve"> </w:t>
+      </w:r>
+      <w:r>
+        <w:t>My goal is to create a site that reflects their values, attracts new clients, and supports their continued success by providing a modern, user-friendly experience.</w:t>
       </w:r>
     </w:p>
     <w:p>
@@ -344,6 +216,7 @@
           <w:b/>
           <w:bCs/>
         </w:rPr>
+        <w:lastRenderedPageBreak/>
         <w:t>Visual Appeal:</w:t>
       </w:r>
       <w:r>
@@ -422,7 +295,6 @@
           <w:b/>
           <w:bCs/>
         </w:rPr>
-        <w:lastRenderedPageBreak/>
         <w:t>Responsive Design:</w:t>
       </w:r>
       <w:r>
@@ -638,7 +510,6 @@
         <w:t>Timeline</w:t>
       </w:r>
     </w:p>
-    <w:p/>
     <w:tbl>
       <w:tblPr>
         <w:tblStyle w:val="TableGrid"/>
@@ -905,7 +776,6 @@
         <w:docPartUnique/>
       </w:docPartObj>
     </w:sdtPr>
-    <w:sdtEndPr/>
     <w:sdtContent>
       <w:sdt>
         <w:sdtPr>
@@ -915,7 +785,6 @@
             <w:docPartUnique/>
           </w:docPartObj>
         </w:sdtPr>
-        <w:sdtEndPr/>
         <w:sdtContent>
           <w:p>
             <w:pPr>

</xml_diff>